<commit_message>
Added screenshots in report
</commit_message>
<xml_diff>
--- a/Documentation/GroupNo_72_PushpdantPatil_229187_ShubhamGurav_229154.docx
+++ b/Documentation/GroupNo_72_PushpdantPatil_229187_ShubhamGurav_229154.docx
@@ -1576,6 +1576,45 @@
     </w:p>
     <w:p>
       <w:pPr>
+        <w:spacing w:after="0" w:line="360" w:lineRule="auto"/>
+        <w:ind w:left="360"/>
+        <w:rPr>
+          <w:rFonts w:ascii="Times New Roman" w:hAnsi="Times New Roman" w:cs="Times New Roman"/>
+        </w:rPr>
+      </w:pPr>
+      <w:r>
+        <w:rPr>
+          <w:rFonts w:ascii="Times New Roman" w:hAnsi="Times New Roman" w:cs="Times New Roman"/>
+          <w:b/>
+          <w:bCs/>
+        </w:rPr>
+        <w:t>6.</w:t>
+      </w:r>
+      <w:r>
+        <w:rPr>
+          <w:rFonts w:ascii="Times New Roman" w:hAnsi="Times New Roman" w:cs="Times New Roman"/>
+          <w:b/>
+          <w:bCs/>
+        </w:rPr>
+        <w:t>Screenshots</w:t>
+      </w:r>
+      <w:r>
+        <w:rPr>
+          <w:rFonts w:ascii="Times New Roman" w:hAnsi="Times New Roman" w:cs="Times New Roman"/>
+          <w:b/>
+          <w:bCs/>
+        </w:rPr>
+        <w:t>………………………………………………………………………………………</w:t>
+      </w:r>
+      <w:r>
+        <w:rPr>
+          <w:rFonts w:ascii="Times New Roman" w:hAnsi="Times New Roman" w:cs="Times New Roman"/>
+        </w:rPr>
+        <w:t>18</w:t>
+      </w:r>
+    </w:p>
+    <w:p>
+      <w:pPr>
         <w:spacing w:after="135" w:line="360" w:lineRule="auto"/>
         <w:ind w:right="-895"/>
         <w:rPr>
@@ -1588,13 +1627,29 @@
           <w:b/>
           <w:sz w:val="23"/>
         </w:rPr>
-        <w:t xml:space="preserve">      6.</w:t>
-      </w:r>
-      <w:r>
-        <w:rPr>
-          <w:rFonts w:ascii="Times New Roman" w:hAnsi="Times New Roman" w:cs="Times New Roman"/>
+        <w:t xml:space="preserve">      </w:t>
+      </w:r>
+      <w:r>
+        <w:rPr>
+          <w:rFonts w:ascii="Times New Roman" w:hAnsi="Times New Roman" w:cs="Times New Roman"/>
+          <w:b/>
           <w:sz w:val="23"/>
         </w:rPr>
+        <w:t>7</w:t>
+      </w:r>
+      <w:r>
+        <w:rPr>
+          <w:rFonts w:ascii="Times New Roman" w:hAnsi="Times New Roman" w:cs="Times New Roman"/>
+          <w:b/>
+          <w:sz w:val="23"/>
+        </w:rPr>
+        <w:t>.</w:t>
+      </w:r>
+      <w:r>
+        <w:rPr>
+          <w:rFonts w:ascii="Times New Roman" w:hAnsi="Times New Roman" w:cs="Times New Roman"/>
+          <w:sz w:val="23"/>
+        </w:rPr>
         <w:t xml:space="preserve"> </w:t>
       </w:r>
       <w:r>
@@ -1624,14 +1679,7 @@
           <w:rFonts w:ascii="Times New Roman" w:hAnsi="Times New Roman" w:cs="Times New Roman"/>
           <w:sz w:val="23"/>
         </w:rPr>
-        <w:t>1</w:t>
-      </w:r>
-      <w:r>
-        <w:rPr>
-          <w:rFonts w:ascii="Times New Roman" w:hAnsi="Times New Roman" w:cs="Times New Roman"/>
-          <w:sz w:val="23"/>
-        </w:rPr>
-        <w:t>8</w:t>
+        <w:t>25</w:t>
       </w:r>
     </w:p>
     <w:p>
@@ -1648,14 +1696,14 @@
           <w:rFonts w:ascii="Times New Roman" w:hAnsi="Times New Roman" w:cs="Times New Roman"/>
           <w:sz w:val="23"/>
         </w:rPr>
-        <w:t xml:space="preserve">            Future Scope ...................................................................................................................... 1</w:t>
+        <w:t xml:space="preserve">            Future Scope ...................................................................................................................... </w:t>
       </w:r>
       <w:r>
         <w:rPr>
           <w:rFonts w:ascii="Times New Roman" w:hAnsi="Times New Roman" w:cs="Times New Roman"/>
           <w:sz w:val="23"/>
         </w:rPr>
-        <w:t>8</w:t>
+        <w:t>25</w:t>
       </w:r>
     </w:p>
     <w:p>
@@ -15826,6 +15874,7 @@
         </w:tabs>
         <w:spacing w:after="415"/>
         <w:ind w:right="-15"/>
+        <w:jc w:val="center"/>
         <w:rPr>
           <w:rFonts w:ascii="Times New Roman" w:eastAsia="Calibri" w:hAnsi="Times New Roman" w:cs="Times New Roman"/>
           <w:b/>
@@ -15838,20 +15887,1564 @@
         <w:rPr>
           <w:rFonts w:ascii="Times New Roman" w:eastAsia="Calibri" w:hAnsi="Times New Roman" w:cs="Times New Roman"/>
           <w:b/>
+          <w:sz w:val="28"/>
+          <w:szCs w:val="28"/>
+        </w:rPr>
+        <w:lastRenderedPageBreak/>
+        <w:t>7</w:t>
+      </w:r>
+      <w:r>
+        <w:rPr>
+          <w:rFonts w:ascii="Times New Roman" w:eastAsia="Calibri" w:hAnsi="Times New Roman" w:cs="Times New Roman"/>
+          <w:b/>
+          <w:sz w:val="28"/>
+          <w:szCs w:val="28"/>
+        </w:rPr>
+        <w:t>.</w:t>
+      </w:r>
+      <w:r>
+        <w:rPr>
+          <w:rFonts w:ascii="Times New Roman" w:eastAsia="Calibri" w:hAnsi="Times New Roman" w:cs="Times New Roman"/>
+          <w:b/>
+          <w:sz w:val="28"/>
+          <w:szCs w:val="28"/>
+          <w:u w:val="single"/>
+        </w:rPr>
+        <w:t>SCREENSHOTS</w:t>
+      </w:r>
+    </w:p>
+    <w:p>
+      <w:pPr>
+        <w:tabs>
+          <w:tab w:val="right" w:pos="10594"/>
+        </w:tabs>
+        <w:spacing w:after="415"/>
+        <w:ind w:right="-15"/>
+        <w:rPr>
+          <w:rFonts w:ascii="Times New Roman" w:eastAsia="Calibri" w:hAnsi="Times New Roman" w:cs="Times New Roman"/>
+          <w:b/>
+          <w:sz w:val="28"/>
+          <w:szCs w:val="28"/>
+          <w:u w:val="single"/>
+        </w:rPr>
+      </w:pPr>
+      <w:r>
+        <w:rPr>
+          <w:rFonts w:ascii="Times New Roman" w:hAnsi="Times New Roman" w:cs="Times New Roman"/>
+          <w:b/>
+          <w:bCs/>
+          <w:sz w:val="24"/>
+          <w:szCs w:val="24"/>
+        </w:rPr>
+        <w:t>HOME PAGE</w:t>
+      </w:r>
+      <w:r>
+        <w:rPr>
+          <w:noProof/>
+          <w14:ligatures w14:val="standardContextual"/>
+        </w:rPr>
+        <w:drawing>
+          <wp:inline distT="0" distB="0" distL="0" distR="0" wp14:anchorId="415E7F65" wp14:editId="614A19E9">
+            <wp:extent cx="5943600" cy="3161626"/>
+            <wp:effectExtent l="0" t="0" r="0" b="1270"/>
+            <wp:docPr id="2" name="Picture 4">
+              <a:extLst xmlns:a="http://schemas.openxmlformats.org/drawingml/2006/main">
+                <a:ext uri="{FF2B5EF4-FFF2-40B4-BE49-F238E27FC236}">
+                  <a16:creationId xmlns:a16="http://schemas.microsoft.com/office/drawing/2014/main" id="{9089A76B-8E45-1331-903D-E1C828189D9E}"/>
+                </a:ext>
+              </a:extLst>
+            </wp:docPr>
+            <wp:cNvGraphicFramePr>
+              <a:graphicFrameLocks xmlns:a="http://schemas.openxmlformats.org/drawingml/2006/main" noChangeAspect="1"/>
+            </wp:cNvGraphicFramePr>
+            <a:graphic xmlns:a="http://schemas.openxmlformats.org/drawingml/2006/main">
+              <a:graphicData uri="http://schemas.openxmlformats.org/drawingml/2006/picture">
+                <pic:pic xmlns:pic="http://schemas.openxmlformats.org/drawingml/2006/picture">
+                  <pic:nvPicPr>
+                    <pic:cNvPr id="5" name="Picture 4">
+                      <a:extLst>
+                        <a:ext uri="{FF2B5EF4-FFF2-40B4-BE49-F238E27FC236}">
+                          <a16:creationId xmlns:a16="http://schemas.microsoft.com/office/drawing/2014/main" id="{9089A76B-8E45-1331-903D-E1C828189D9E}"/>
+                        </a:ext>
+                      </a:extLst>
+                    </pic:cNvPr>
+                    <pic:cNvPicPr>
+                      <a:picLocks noChangeAspect="1"/>
+                    </pic:cNvPicPr>
+                  </pic:nvPicPr>
+                  <pic:blipFill>
+                    <a:blip r:embed="rId20"/>
+                    <a:stretch>
+                      <a:fillRect/>
+                    </a:stretch>
+                  </pic:blipFill>
+                  <pic:spPr>
+                    <a:xfrm>
+                      <a:off x="0" y="0"/>
+                      <a:ext cx="5943600" cy="3161626"/>
+                    </a:xfrm>
+                    <a:prstGeom prst="rect">
+                      <a:avLst/>
+                    </a:prstGeom>
+                  </pic:spPr>
+                </pic:pic>
+              </a:graphicData>
+            </a:graphic>
+          </wp:inline>
+        </w:drawing>
+      </w:r>
+    </w:p>
+    <w:p>
+      <w:pPr>
+        <w:rPr>
+          <w:rFonts w:ascii="Times New Roman" w:hAnsi="Times New Roman" w:cs="Times New Roman"/>
+          <w:sz w:val="24"/>
+          <w:szCs w:val="24"/>
+        </w:rPr>
+      </w:pPr>
+    </w:p>
+    <w:p>
+      <w:pPr>
+        <w:rPr>
+          <w:rFonts w:ascii="Times New Roman" w:hAnsi="Times New Roman" w:cs="Times New Roman"/>
+          <w:sz w:val="24"/>
+          <w:szCs w:val="24"/>
+        </w:rPr>
+      </w:pPr>
+    </w:p>
+    <w:p>
+      <w:pPr>
+        <w:rPr>
+          <w:rFonts w:ascii="Times New Roman" w:hAnsi="Times New Roman" w:cs="Times New Roman"/>
+          <w:b/>
+          <w:bCs/>
+          <w:sz w:val="24"/>
+          <w:szCs w:val="24"/>
+        </w:rPr>
+      </w:pPr>
+      <w:r>
+        <w:rPr>
+          <w:rFonts w:ascii="Times New Roman" w:hAnsi="Times New Roman" w:cs="Times New Roman"/>
+          <w:b/>
+          <w:bCs/>
+          <w:sz w:val="24"/>
+          <w:szCs w:val="24"/>
+        </w:rPr>
+        <w:t>SIGN IN / SIGN UP PA</w:t>
+      </w:r>
+      <w:r>
+        <w:rPr>
+          <w:rFonts w:ascii="Times New Roman" w:hAnsi="Times New Roman" w:cs="Times New Roman"/>
+          <w:b/>
+          <w:bCs/>
+          <w:sz w:val="24"/>
+          <w:szCs w:val="24"/>
+        </w:rPr>
+        <w:t>GE</w:t>
+      </w:r>
+      <w:r>
+        <w:rPr>
+          <w:noProof/>
+          <w14:ligatures w14:val="standardContextual"/>
+        </w:rPr>
+        <w:t xml:space="preserve"> </w:t>
+      </w:r>
+      <w:r>
+        <w:rPr>
+          <w:noProof/>
+          <w14:ligatures w14:val="standardContextual"/>
+        </w:rPr>
+        <w:drawing>
+          <wp:inline distT="0" distB="0" distL="0" distR="0" wp14:anchorId="7A040D74" wp14:editId="088508EA">
+            <wp:extent cx="5943600" cy="2870200"/>
+            <wp:effectExtent l="0" t="0" r="0" b="6350"/>
+            <wp:docPr id="9" name="Picture 4">
+              <a:extLst xmlns:a="http://schemas.openxmlformats.org/drawingml/2006/main">
+                <a:ext uri="{FF2B5EF4-FFF2-40B4-BE49-F238E27FC236}">
+                  <a16:creationId xmlns:a16="http://schemas.microsoft.com/office/drawing/2014/main" id="{8295213F-CF9A-4E7D-7DAC-882117627604}"/>
+                </a:ext>
+              </a:extLst>
+            </wp:docPr>
+            <wp:cNvGraphicFramePr>
+              <a:graphicFrameLocks xmlns:a="http://schemas.openxmlformats.org/drawingml/2006/main" noChangeAspect="1"/>
+            </wp:cNvGraphicFramePr>
+            <a:graphic xmlns:a="http://schemas.openxmlformats.org/drawingml/2006/main">
+              <a:graphicData uri="http://schemas.openxmlformats.org/drawingml/2006/picture">
+                <pic:pic xmlns:pic="http://schemas.openxmlformats.org/drawingml/2006/picture">
+                  <pic:nvPicPr>
+                    <pic:cNvPr id="5" name="Picture 4">
+                      <a:extLst>
+                        <a:ext uri="{FF2B5EF4-FFF2-40B4-BE49-F238E27FC236}">
+                          <a16:creationId xmlns:a16="http://schemas.microsoft.com/office/drawing/2014/main" id="{8295213F-CF9A-4E7D-7DAC-882117627604}"/>
+                        </a:ext>
+                      </a:extLst>
+                    </pic:cNvPr>
+                    <pic:cNvPicPr>
+                      <a:picLocks noChangeAspect="1"/>
+                    </pic:cNvPicPr>
+                  </pic:nvPicPr>
+                  <pic:blipFill>
+                    <a:blip r:embed="rId21"/>
+                    <a:stretch>
+                      <a:fillRect/>
+                    </a:stretch>
+                  </pic:blipFill>
+                  <pic:spPr>
+                    <a:xfrm>
+                      <a:off x="0" y="0"/>
+                      <a:ext cx="5943600" cy="2870200"/>
+                    </a:xfrm>
+                    <a:prstGeom prst="rect">
+                      <a:avLst/>
+                    </a:prstGeom>
+                  </pic:spPr>
+                </pic:pic>
+              </a:graphicData>
+            </a:graphic>
+          </wp:inline>
+        </w:drawing>
+      </w:r>
+    </w:p>
+    <w:p>
+      <w:pPr>
+        <w:rPr>
+          <w:rFonts w:ascii="Times New Roman" w:hAnsi="Times New Roman" w:cs="Times New Roman"/>
+          <w:b/>
+          <w:bCs/>
+          <w:sz w:val="24"/>
+          <w:szCs w:val="24"/>
+        </w:rPr>
+      </w:pPr>
+    </w:p>
+    <w:p>
+      <w:pPr>
+        <w:rPr>
+          <w:rFonts w:ascii="Times New Roman" w:hAnsi="Times New Roman" w:cs="Times New Roman"/>
+          <w:b/>
+          <w:bCs/>
+          <w:sz w:val="24"/>
+          <w:szCs w:val="24"/>
+        </w:rPr>
+      </w:pPr>
+      <w:r>
+        <w:rPr>
+          <w:rFonts w:ascii="Times New Roman" w:hAnsi="Times New Roman" w:cs="Times New Roman"/>
+          <w:b/>
+          <w:bCs/>
+          <w:sz w:val="24"/>
+          <w:szCs w:val="24"/>
+        </w:rPr>
+        <w:lastRenderedPageBreak/>
+        <w:t>ADMIN PAGE</w:t>
+      </w:r>
+    </w:p>
+    <w:p>
+      <w:pPr>
+        <w:rPr>
+          <w:rFonts w:ascii="Times New Roman" w:hAnsi="Times New Roman" w:cs="Times New Roman"/>
+          <w:b/>
+          <w:bCs/>
+          <w:sz w:val="24"/>
+          <w:szCs w:val="24"/>
+        </w:rPr>
+      </w:pPr>
+      <w:r>
+        <w:rPr>
+          <w:rFonts w:ascii="Times New Roman" w:hAnsi="Times New Roman" w:cs="Times New Roman"/>
+          <w:b/>
+          <w:bCs/>
+          <w:sz w:val="24"/>
+          <w:szCs w:val="24"/>
+        </w:rPr>
+        <w:drawing>
+          <wp:inline distT="0" distB="0" distL="0" distR="0" wp14:anchorId="50F91961" wp14:editId="42B1D9E9">
+            <wp:extent cx="4978400" cy="3554556"/>
+            <wp:effectExtent l="0" t="0" r="0" b="8255"/>
+            <wp:docPr id="10" name="Picture 4">
+              <a:extLst xmlns:a="http://schemas.openxmlformats.org/drawingml/2006/main">
+                <a:ext uri="{FF2B5EF4-FFF2-40B4-BE49-F238E27FC236}">
+                  <a16:creationId xmlns:a16="http://schemas.microsoft.com/office/drawing/2014/main" id="{0525C610-D708-46C0-86A1-71BB772CFFFB}"/>
+                </a:ext>
+              </a:extLst>
+            </wp:docPr>
+            <wp:cNvGraphicFramePr>
+              <a:graphicFrameLocks xmlns:a="http://schemas.openxmlformats.org/drawingml/2006/main" noChangeAspect="1"/>
+            </wp:cNvGraphicFramePr>
+            <a:graphic xmlns:a="http://schemas.openxmlformats.org/drawingml/2006/main">
+              <a:graphicData uri="http://schemas.openxmlformats.org/drawingml/2006/picture">
+                <pic:pic xmlns:pic="http://schemas.openxmlformats.org/drawingml/2006/picture">
+                  <pic:nvPicPr>
+                    <pic:cNvPr id="5" name="Picture 4">
+                      <a:extLst>
+                        <a:ext uri="{FF2B5EF4-FFF2-40B4-BE49-F238E27FC236}">
+                          <a16:creationId xmlns:a16="http://schemas.microsoft.com/office/drawing/2014/main" id="{0525C610-D708-46C0-86A1-71BB772CFFFB}"/>
+                        </a:ext>
+                      </a:extLst>
+                    </pic:cNvPr>
+                    <pic:cNvPicPr>
+                      <a:picLocks noChangeAspect="1"/>
+                    </pic:cNvPicPr>
+                  </pic:nvPicPr>
+                  <pic:blipFill>
+                    <a:blip r:embed="rId22"/>
+                    <a:stretch>
+                      <a:fillRect/>
+                    </a:stretch>
+                  </pic:blipFill>
+                  <pic:spPr>
+                    <a:xfrm>
+                      <a:off x="0" y="0"/>
+                      <a:ext cx="4990065" cy="3562885"/>
+                    </a:xfrm>
+                    <a:prstGeom prst="rect">
+                      <a:avLst/>
+                    </a:prstGeom>
+                  </pic:spPr>
+                </pic:pic>
+              </a:graphicData>
+            </a:graphic>
+          </wp:inline>
+        </w:drawing>
+      </w:r>
+    </w:p>
+    <w:p>
+      <w:pPr>
+        <w:rPr>
+          <w:rFonts w:ascii="Times New Roman" w:hAnsi="Times New Roman" w:cs="Times New Roman"/>
+          <w:b/>
+          <w:bCs/>
+          <w:sz w:val="24"/>
+          <w:szCs w:val="24"/>
+        </w:rPr>
+      </w:pPr>
+      <w:r>
+        <w:rPr>
+          <w:rFonts w:ascii="Times New Roman" w:hAnsi="Times New Roman" w:cs="Times New Roman"/>
+          <w:b/>
+          <w:bCs/>
+          <w:sz w:val="24"/>
+          <w:szCs w:val="24"/>
+        </w:rPr>
+        <w:t>ALL BRANCHES</w:t>
+      </w:r>
+    </w:p>
+    <w:p>
+      <w:pPr>
+        <w:rPr>
+          <w:rFonts w:ascii="Times New Roman" w:hAnsi="Times New Roman" w:cs="Times New Roman"/>
+          <w:b/>
+          <w:bCs/>
+          <w:sz w:val="24"/>
+          <w:szCs w:val="24"/>
+        </w:rPr>
+      </w:pPr>
+      <w:r>
+        <w:rPr>
+          <w:rFonts w:ascii="Times New Roman" w:hAnsi="Times New Roman" w:cs="Times New Roman"/>
+          <w:b/>
+          <w:bCs/>
+          <w:sz w:val="24"/>
+          <w:szCs w:val="24"/>
+        </w:rPr>
+        <w:drawing>
+          <wp:inline distT="0" distB="0" distL="0" distR="0" wp14:anchorId="449188B6" wp14:editId="3CD7D14A">
+            <wp:extent cx="5035322" cy="3107267"/>
+            <wp:effectExtent l="0" t="0" r="0" b="0"/>
+            <wp:docPr id="8" name="Picture 7">
+              <a:extLst xmlns:a="http://schemas.openxmlformats.org/drawingml/2006/main">
+                <a:ext uri="{FF2B5EF4-FFF2-40B4-BE49-F238E27FC236}">
+                  <a16:creationId xmlns:a16="http://schemas.microsoft.com/office/drawing/2014/main" id="{40A0B2B6-53FC-E97D-20E5-4016EE3492A7}"/>
+                </a:ext>
+              </a:extLst>
+            </wp:docPr>
+            <wp:cNvGraphicFramePr>
+              <a:graphicFrameLocks xmlns:a="http://schemas.openxmlformats.org/drawingml/2006/main" noChangeAspect="1"/>
+            </wp:cNvGraphicFramePr>
+            <a:graphic xmlns:a="http://schemas.openxmlformats.org/drawingml/2006/main">
+              <a:graphicData uri="http://schemas.openxmlformats.org/drawingml/2006/picture">
+                <pic:pic xmlns:pic="http://schemas.openxmlformats.org/drawingml/2006/picture">
+                  <pic:nvPicPr>
+                    <pic:cNvPr id="8" name="Picture 7">
+                      <a:extLst>
+                        <a:ext uri="{FF2B5EF4-FFF2-40B4-BE49-F238E27FC236}">
+                          <a16:creationId xmlns:a16="http://schemas.microsoft.com/office/drawing/2014/main" id="{40A0B2B6-53FC-E97D-20E5-4016EE3492A7}"/>
+                        </a:ext>
+                      </a:extLst>
+                    </pic:cNvPr>
+                    <pic:cNvPicPr>
+                      <a:picLocks noChangeAspect="1"/>
+                    </pic:cNvPicPr>
+                  </pic:nvPicPr>
+                  <pic:blipFill>
+                    <a:blip r:embed="rId23"/>
+                    <a:stretch>
+                      <a:fillRect/>
+                    </a:stretch>
+                  </pic:blipFill>
+                  <pic:spPr>
+                    <a:xfrm>
+                      <a:off x="0" y="0"/>
+                      <a:ext cx="5085601" cy="3138294"/>
+                    </a:xfrm>
+                    <a:prstGeom prst="rect">
+                      <a:avLst/>
+                    </a:prstGeom>
+                  </pic:spPr>
+                </pic:pic>
+              </a:graphicData>
+            </a:graphic>
+          </wp:inline>
+        </w:drawing>
+      </w:r>
+    </w:p>
+    <w:p>
+      <w:pPr>
+        <w:rPr>
+          <w:rFonts w:ascii="Times New Roman" w:hAnsi="Times New Roman" w:cs="Times New Roman"/>
+          <w:sz w:val="24"/>
+          <w:szCs w:val="24"/>
+        </w:rPr>
+      </w:pPr>
+    </w:p>
+    <w:p>
+      <w:pPr>
+        <w:tabs>
+          <w:tab w:val="right" w:pos="10594"/>
+        </w:tabs>
+        <w:spacing w:after="415"/>
+        <w:ind w:right="-15"/>
+        <w:rPr>
+          <w:rFonts w:ascii="Times New Roman" w:eastAsia="Calibri" w:hAnsi="Times New Roman" w:cs="Times New Roman"/>
+          <w:b/>
           <w:sz w:val="36"/>
           <w:szCs w:val="36"/>
         </w:rPr>
+      </w:pPr>
+      <w:r>
+        <w:rPr>
+          <w:rFonts w:ascii="Times New Roman" w:eastAsia="Calibri" w:hAnsi="Times New Roman" w:cs="Times New Roman"/>
+          <w:b/>
+          <w:sz w:val="36"/>
+          <w:szCs w:val="36"/>
+        </w:rPr>
+        <w:t xml:space="preserve">                                 </w:t>
+      </w:r>
+    </w:p>
+    <w:p>
+      <w:pPr>
+        <w:tabs>
+          <w:tab w:val="right" w:pos="10594"/>
+        </w:tabs>
+        <w:spacing w:after="415"/>
+        <w:ind w:right="-15"/>
+        <w:rPr>
+          <w:rFonts w:ascii="Times New Roman" w:eastAsia="Calibri" w:hAnsi="Times New Roman" w:cs="Times New Roman"/>
+          <w:b/>
+          <w:sz w:val="24"/>
+          <w:szCs w:val="24"/>
+        </w:rPr>
+      </w:pPr>
+      <w:r>
+        <w:rPr>
+          <w:rFonts w:ascii="Times New Roman" w:eastAsia="Calibri" w:hAnsi="Times New Roman" w:cs="Times New Roman"/>
+          <w:b/>
+          <w:sz w:val="24"/>
+          <w:szCs w:val="24"/>
+        </w:rPr>
         <w:lastRenderedPageBreak/>
-        <w:t xml:space="preserve">                                  </w:t>
-      </w:r>
-      <w:r>
+        <w:t>ADD BRANCH FORM</w:t>
+      </w:r>
+    </w:p>
+    <w:p>
+      <w:pPr>
+        <w:tabs>
+          <w:tab w:val="right" w:pos="10594"/>
+        </w:tabs>
+        <w:spacing w:after="415"/>
+        <w:ind w:right="-15"/>
+        <w:rPr>
+          <w:rFonts w:ascii="Times New Roman" w:eastAsia="Calibri" w:hAnsi="Times New Roman" w:cs="Times New Roman"/>
+          <w:b/>
+          <w:sz w:val="24"/>
+          <w:szCs w:val="24"/>
+        </w:rPr>
+      </w:pPr>
+      <w:r>
+        <w:rPr>
+          <w:rFonts w:ascii="Times New Roman" w:eastAsia="Calibri" w:hAnsi="Times New Roman" w:cs="Times New Roman"/>
+          <w:b/>
+          <w:sz w:val="24"/>
+          <w:szCs w:val="24"/>
+        </w:rPr>
+        <w:drawing>
+          <wp:inline distT="0" distB="0" distL="0" distR="0" wp14:anchorId="77866234" wp14:editId="35B3EED9">
+            <wp:extent cx="5825067" cy="3459480"/>
+            <wp:effectExtent l="0" t="0" r="4445" b="7620"/>
+            <wp:docPr id="12" name="Content Placeholder 9">
+              <a:extLst xmlns:a="http://schemas.openxmlformats.org/drawingml/2006/main">
+                <a:ext uri="{FF2B5EF4-FFF2-40B4-BE49-F238E27FC236}">
+                  <a16:creationId xmlns:a16="http://schemas.microsoft.com/office/drawing/2014/main" id="{A04804AA-0A0A-13D7-3F56-215DF0D7194E}"/>
+                </a:ext>
+              </a:extLst>
+            </wp:docPr>
+            <wp:cNvGraphicFramePr>
+              <a:graphicFrameLocks xmlns:a="http://schemas.openxmlformats.org/drawingml/2006/main" noGrp="1" noChangeAspect="1"/>
+            </wp:cNvGraphicFramePr>
+            <a:graphic xmlns:a="http://schemas.openxmlformats.org/drawingml/2006/main">
+              <a:graphicData uri="http://schemas.openxmlformats.org/drawingml/2006/picture">
+                <pic:pic xmlns:pic="http://schemas.openxmlformats.org/drawingml/2006/picture">
+                  <pic:nvPicPr>
+                    <pic:cNvPr id="10" name="Content Placeholder 9">
+                      <a:extLst>
+                        <a:ext uri="{FF2B5EF4-FFF2-40B4-BE49-F238E27FC236}">
+                          <a16:creationId xmlns:a16="http://schemas.microsoft.com/office/drawing/2014/main" id="{A04804AA-0A0A-13D7-3F56-215DF0D7194E}"/>
+                        </a:ext>
+                      </a:extLst>
+                    </pic:cNvPr>
+                    <pic:cNvPicPr>
+                      <a:picLocks noGrp="1" noChangeAspect="1"/>
+                    </pic:cNvPicPr>
+                  </pic:nvPicPr>
+                  <pic:blipFill>
+                    <a:blip r:embed="rId24"/>
+                    <a:stretch>
+                      <a:fillRect/>
+                    </a:stretch>
+                  </pic:blipFill>
+                  <pic:spPr>
+                    <a:xfrm>
+                      <a:off x="0" y="0"/>
+                      <a:ext cx="5831814" cy="3463487"/>
+                    </a:xfrm>
+                    <a:prstGeom prst="rect">
+                      <a:avLst/>
+                    </a:prstGeom>
+                  </pic:spPr>
+                </pic:pic>
+              </a:graphicData>
+            </a:graphic>
+          </wp:inline>
+        </w:drawing>
+      </w:r>
+    </w:p>
+    <w:p>
+      <w:pPr>
+        <w:tabs>
+          <w:tab w:val="right" w:pos="10594"/>
+        </w:tabs>
+        <w:spacing w:after="415"/>
+        <w:ind w:right="-15"/>
+        <w:rPr>
+          <w:rFonts w:ascii="Times New Roman" w:eastAsia="Calibri" w:hAnsi="Times New Roman" w:cs="Times New Roman"/>
+          <w:b/>
+          <w:sz w:val="24"/>
+          <w:szCs w:val="24"/>
+        </w:rPr>
+      </w:pPr>
+      <w:r>
+        <w:rPr>
+          <w:rFonts w:ascii="Times New Roman" w:eastAsia="Calibri" w:hAnsi="Times New Roman" w:cs="Times New Roman"/>
+          <w:b/>
+          <w:sz w:val="24"/>
+          <w:szCs w:val="24"/>
+        </w:rPr>
+        <w:t>GYM MANAGER BRANCH PAGE</w:t>
+      </w:r>
+    </w:p>
+    <w:p>
+      <w:pPr>
+        <w:tabs>
+          <w:tab w:val="right" w:pos="10594"/>
+        </w:tabs>
+        <w:spacing w:after="415"/>
+        <w:ind w:right="-15"/>
+        <w:rPr>
+          <w:rFonts w:ascii="Times New Roman" w:eastAsia="Calibri" w:hAnsi="Times New Roman" w:cs="Times New Roman"/>
+          <w:b/>
+          <w:sz w:val="36"/>
+          <w:szCs w:val="36"/>
+        </w:rPr>
+      </w:pPr>
+      <w:r>
+        <w:rPr>
+          <w:rFonts w:ascii="Times New Roman" w:eastAsia="Calibri" w:hAnsi="Times New Roman" w:cs="Times New Roman"/>
+          <w:b/>
+          <w:sz w:val="36"/>
+          <w:szCs w:val="36"/>
+        </w:rPr>
+        <w:drawing>
+          <wp:inline distT="0" distB="0" distL="0" distR="0" wp14:anchorId="23CAB7A8" wp14:editId="14567A9B">
+            <wp:extent cx="5943600" cy="3439795"/>
+            <wp:effectExtent l="0" t="0" r="0" b="8255"/>
+            <wp:docPr id="13" name="Content Placeholder 6">
+              <a:extLst xmlns:a="http://schemas.openxmlformats.org/drawingml/2006/main">
+                <a:ext uri="{FF2B5EF4-FFF2-40B4-BE49-F238E27FC236}">
+                  <a16:creationId xmlns:a16="http://schemas.microsoft.com/office/drawing/2014/main" id="{58BD967A-01C2-EDB3-CA40-EC9CEA171D6D}"/>
+                </a:ext>
+              </a:extLst>
+            </wp:docPr>
+            <wp:cNvGraphicFramePr>
+              <a:graphicFrameLocks xmlns:a="http://schemas.openxmlformats.org/drawingml/2006/main" noGrp="1" noChangeAspect="1"/>
+            </wp:cNvGraphicFramePr>
+            <a:graphic xmlns:a="http://schemas.openxmlformats.org/drawingml/2006/main">
+              <a:graphicData uri="http://schemas.openxmlformats.org/drawingml/2006/picture">
+                <pic:pic xmlns:pic="http://schemas.openxmlformats.org/drawingml/2006/picture">
+                  <pic:nvPicPr>
+                    <pic:cNvPr id="7" name="Content Placeholder 6">
+                      <a:extLst>
+                        <a:ext uri="{FF2B5EF4-FFF2-40B4-BE49-F238E27FC236}">
+                          <a16:creationId xmlns:a16="http://schemas.microsoft.com/office/drawing/2014/main" id="{58BD967A-01C2-EDB3-CA40-EC9CEA171D6D}"/>
+                        </a:ext>
+                      </a:extLst>
+                    </pic:cNvPr>
+                    <pic:cNvPicPr>
+                      <a:picLocks noGrp="1" noChangeAspect="1"/>
+                    </pic:cNvPicPr>
+                  </pic:nvPicPr>
+                  <pic:blipFill>
+                    <a:blip r:embed="rId25"/>
+                    <a:stretch>
+                      <a:fillRect/>
+                    </a:stretch>
+                  </pic:blipFill>
+                  <pic:spPr>
+                    <a:xfrm>
+                      <a:off x="0" y="0"/>
+                      <a:ext cx="5943600" cy="3439795"/>
+                    </a:xfrm>
+                    <a:prstGeom prst="rect">
+                      <a:avLst/>
+                    </a:prstGeom>
+                  </pic:spPr>
+                </pic:pic>
+              </a:graphicData>
+            </a:graphic>
+          </wp:inline>
+        </w:drawing>
+      </w:r>
+    </w:p>
+    <w:p>
+      <w:pPr>
+        <w:tabs>
+          <w:tab w:val="right" w:pos="10594"/>
+        </w:tabs>
+        <w:spacing w:after="415"/>
+        <w:ind w:right="-15"/>
+        <w:rPr>
+          <w:rFonts w:ascii="Times New Roman" w:eastAsia="Calibri" w:hAnsi="Times New Roman" w:cs="Times New Roman"/>
+          <w:b/>
+          <w:sz w:val="24"/>
+          <w:szCs w:val="24"/>
+        </w:rPr>
+      </w:pPr>
+      <w:r>
+        <w:rPr>
+          <w:rFonts w:ascii="Times New Roman" w:eastAsia="Calibri" w:hAnsi="Times New Roman" w:cs="Times New Roman"/>
+          <w:b/>
+          <w:sz w:val="24"/>
+          <w:szCs w:val="24"/>
+        </w:rPr>
+        <w:lastRenderedPageBreak/>
+        <w:t>TRAINER ADD PAGE</w:t>
+      </w:r>
+    </w:p>
+    <w:p>
+      <w:pPr>
+        <w:tabs>
+          <w:tab w:val="right" w:pos="10594"/>
+        </w:tabs>
+        <w:spacing w:after="415"/>
+        <w:ind w:right="-15"/>
+        <w:rPr>
+          <w:rFonts w:ascii="Times New Roman" w:eastAsia="Calibri" w:hAnsi="Times New Roman" w:cs="Times New Roman"/>
+          <w:b/>
+          <w:sz w:val="24"/>
+          <w:szCs w:val="24"/>
+        </w:rPr>
+      </w:pPr>
+      <w:r>
+        <w:rPr>
+          <w:rFonts w:ascii="Times New Roman" w:eastAsia="Calibri" w:hAnsi="Times New Roman" w:cs="Times New Roman"/>
+          <w:b/>
+          <w:sz w:val="24"/>
+          <w:szCs w:val="24"/>
+        </w:rPr>
+        <w:drawing>
+          <wp:inline distT="0" distB="0" distL="0" distR="0" wp14:anchorId="6E7CB164" wp14:editId="771FD0FB">
+            <wp:extent cx="5943600" cy="3371850"/>
+            <wp:effectExtent l="0" t="0" r="0" b="0"/>
+            <wp:docPr id="14" name="Picture 4">
+              <a:extLst xmlns:a="http://schemas.openxmlformats.org/drawingml/2006/main">
+                <a:ext uri="{FF2B5EF4-FFF2-40B4-BE49-F238E27FC236}">
+                  <a16:creationId xmlns:a16="http://schemas.microsoft.com/office/drawing/2014/main" id="{59D5E9D7-1267-5BEF-1D76-30BE3EDE6B48}"/>
+                </a:ext>
+              </a:extLst>
+            </wp:docPr>
+            <wp:cNvGraphicFramePr>
+              <a:graphicFrameLocks xmlns:a="http://schemas.openxmlformats.org/drawingml/2006/main" noChangeAspect="1"/>
+            </wp:cNvGraphicFramePr>
+            <a:graphic xmlns:a="http://schemas.openxmlformats.org/drawingml/2006/main">
+              <a:graphicData uri="http://schemas.openxmlformats.org/drawingml/2006/picture">
+                <pic:pic xmlns:pic="http://schemas.openxmlformats.org/drawingml/2006/picture">
+                  <pic:nvPicPr>
+                    <pic:cNvPr id="5" name="Picture 4">
+                      <a:extLst>
+                        <a:ext uri="{FF2B5EF4-FFF2-40B4-BE49-F238E27FC236}">
+                          <a16:creationId xmlns:a16="http://schemas.microsoft.com/office/drawing/2014/main" id="{59D5E9D7-1267-5BEF-1D76-30BE3EDE6B48}"/>
+                        </a:ext>
+                      </a:extLst>
+                    </pic:cNvPr>
+                    <pic:cNvPicPr>
+                      <a:picLocks noChangeAspect="1"/>
+                    </pic:cNvPicPr>
+                  </pic:nvPicPr>
+                  <pic:blipFill>
+                    <a:blip r:embed="rId26"/>
+                    <a:stretch>
+                      <a:fillRect/>
+                    </a:stretch>
+                  </pic:blipFill>
+                  <pic:spPr>
+                    <a:xfrm>
+                      <a:off x="0" y="0"/>
+                      <a:ext cx="5943600" cy="3371850"/>
+                    </a:xfrm>
+                    <a:prstGeom prst="rect">
+                      <a:avLst/>
+                    </a:prstGeom>
+                  </pic:spPr>
+                </pic:pic>
+              </a:graphicData>
+            </a:graphic>
+          </wp:inline>
+        </w:drawing>
+      </w:r>
+    </w:p>
+    <w:p>
+      <w:pPr>
+        <w:tabs>
+          <w:tab w:val="right" w:pos="10594"/>
+        </w:tabs>
+        <w:spacing w:after="415"/>
+        <w:ind w:right="-15"/>
+        <w:rPr>
+          <w:rFonts w:ascii="Times New Roman" w:eastAsia="Calibri" w:hAnsi="Times New Roman" w:cs="Times New Roman"/>
+          <w:b/>
+          <w:sz w:val="24"/>
+          <w:szCs w:val="24"/>
+        </w:rPr>
+      </w:pPr>
+      <w:r>
+        <w:rPr>
+          <w:rFonts w:ascii="Times New Roman" w:eastAsia="Calibri" w:hAnsi="Times New Roman" w:cs="Times New Roman"/>
+          <w:b/>
+          <w:sz w:val="24"/>
+          <w:szCs w:val="24"/>
+        </w:rPr>
+        <w:t>GYM SHIFT PAGE</w:t>
+      </w:r>
+    </w:p>
+    <w:p>
+      <w:pPr>
+        <w:tabs>
+          <w:tab w:val="right" w:pos="10594"/>
+        </w:tabs>
+        <w:spacing w:after="415"/>
+        <w:ind w:right="-15"/>
+        <w:rPr>
+          <w:rFonts w:ascii="Times New Roman" w:eastAsia="Calibri" w:hAnsi="Times New Roman" w:cs="Times New Roman"/>
+          <w:b/>
+          <w:sz w:val="36"/>
+          <w:szCs w:val="36"/>
+        </w:rPr>
+      </w:pPr>
+      <w:r>
+        <w:rPr>
+          <w:rFonts w:ascii="Times New Roman" w:eastAsia="Calibri" w:hAnsi="Times New Roman" w:cs="Times New Roman"/>
+          <w:b/>
+          <w:sz w:val="36"/>
+          <w:szCs w:val="36"/>
+        </w:rPr>
+        <w:drawing>
+          <wp:inline distT="0" distB="0" distL="0" distR="0" wp14:anchorId="7C65A7F5" wp14:editId="7DC36085">
+            <wp:extent cx="5943600" cy="3343275"/>
+            <wp:effectExtent l="0" t="0" r="0" b="9525"/>
+            <wp:docPr id="15" name="Picture 4">
+              <a:extLst xmlns:a="http://schemas.openxmlformats.org/drawingml/2006/main">
+                <a:ext uri="{FF2B5EF4-FFF2-40B4-BE49-F238E27FC236}">
+                  <a16:creationId xmlns:a16="http://schemas.microsoft.com/office/drawing/2014/main" id="{D569528C-0259-28B6-D7B3-8A31BA986AF0}"/>
+                </a:ext>
+              </a:extLst>
+            </wp:docPr>
+            <wp:cNvGraphicFramePr>
+              <a:graphicFrameLocks xmlns:a="http://schemas.openxmlformats.org/drawingml/2006/main" noChangeAspect="1"/>
+            </wp:cNvGraphicFramePr>
+            <a:graphic xmlns:a="http://schemas.openxmlformats.org/drawingml/2006/main">
+              <a:graphicData uri="http://schemas.openxmlformats.org/drawingml/2006/picture">
+                <pic:pic xmlns:pic="http://schemas.openxmlformats.org/drawingml/2006/picture">
+                  <pic:nvPicPr>
+                    <pic:cNvPr id="5" name="Picture 4">
+                      <a:extLst>
+                        <a:ext uri="{FF2B5EF4-FFF2-40B4-BE49-F238E27FC236}">
+                          <a16:creationId xmlns:a16="http://schemas.microsoft.com/office/drawing/2014/main" id="{D569528C-0259-28B6-D7B3-8A31BA986AF0}"/>
+                        </a:ext>
+                      </a:extLst>
+                    </pic:cNvPr>
+                    <pic:cNvPicPr>
+                      <a:picLocks noChangeAspect="1"/>
+                    </pic:cNvPicPr>
+                  </pic:nvPicPr>
+                  <pic:blipFill>
+                    <a:blip r:embed="rId27"/>
+                    <a:stretch>
+                      <a:fillRect/>
+                    </a:stretch>
+                  </pic:blipFill>
+                  <pic:spPr>
+                    <a:xfrm>
+                      <a:off x="0" y="0"/>
+                      <a:ext cx="5943600" cy="3343275"/>
+                    </a:xfrm>
+                    <a:prstGeom prst="rect">
+                      <a:avLst/>
+                    </a:prstGeom>
+                  </pic:spPr>
+                </pic:pic>
+              </a:graphicData>
+            </a:graphic>
+          </wp:inline>
+        </w:drawing>
+      </w:r>
+    </w:p>
+    <w:p>
+      <w:pPr>
+        <w:tabs>
+          <w:tab w:val="right" w:pos="10594"/>
+        </w:tabs>
+        <w:spacing w:after="415"/>
+        <w:ind w:right="-15"/>
+        <w:rPr>
+          <w:rFonts w:ascii="Times New Roman" w:eastAsia="Calibri" w:hAnsi="Times New Roman" w:cs="Times New Roman"/>
+          <w:b/>
+          <w:sz w:val="24"/>
+          <w:szCs w:val="24"/>
+        </w:rPr>
+      </w:pPr>
+      <w:r>
+        <w:rPr>
+          <w:rFonts w:ascii="Times New Roman" w:eastAsia="Calibri" w:hAnsi="Times New Roman" w:cs="Times New Roman"/>
+          <w:b/>
+          <w:sz w:val="24"/>
+          <w:szCs w:val="24"/>
+        </w:rPr>
+        <w:lastRenderedPageBreak/>
+        <w:t>ADD NEW PACKAGE</w:t>
+      </w:r>
+    </w:p>
+    <w:p>
+      <w:pPr>
+        <w:tabs>
+          <w:tab w:val="right" w:pos="10594"/>
+        </w:tabs>
+        <w:spacing w:after="415"/>
+        <w:ind w:right="-15"/>
+        <w:rPr>
+          <w:rFonts w:ascii="Times New Roman" w:eastAsia="Calibri" w:hAnsi="Times New Roman" w:cs="Times New Roman"/>
+          <w:b/>
+          <w:sz w:val="24"/>
+          <w:szCs w:val="24"/>
+        </w:rPr>
+      </w:pPr>
+      <w:r>
+        <w:rPr>
+          <w:rFonts w:ascii="Times New Roman" w:eastAsia="Calibri" w:hAnsi="Times New Roman" w:cs="Times New Roman"/>
+          <w:b/>
+          <w:sz w:val="24"/>
+          <w:szCs w:val="24"/>
+        </w:rPr>
+        <w:drawing>
+          <wp:inline distT="0" distB="0" distL="0" distR="0" wp14:anchorId="15AF3A07" wp14:editId="61ABA635">
+            <wp:extent cx="5943600" cy="3343275"/>
+            <wp:effectExtent l="0" t="0" r="0" b="9525"/>
+            <wp:docPr id="16" name="Picture 4">
+              <a:extLst xmlns:a="http://schemas.openxmlformats.org/drawingml/2006/main">
+                <a:ext uri="{FF2B5EF4-FFF2-40B4-BE49-F238E27FC236}">
+                  <a16:creationId xmlns:a16="http://schemas.microsoft.com/office/drawing/2014/main" id="{065C9CE3-3EB6-1157-ED9F-0761DF4405A3}"/>
+                </a:ext>
+              </a:extLst>
+            </wp:docPr>
+            <wp:cNvGraphicFramePr>
+              <a:graphicFrameLocks xmlns:a="http://schemas.openxmlformats.org/drawingml/2006/main" noChangeAspect="1"/>
+            </wp:cNvGraphicFramePr>
+            <a:graphic xmlns:a="http://schemas.openxmlformats.org/drawingml/2006/main">
+              <a:graphicData uri="http://schemas.openxmlformats.org/drawingml/2006/picture">
+                <pic:pic xmlns:pic="http://schemas.openxmlformats.org/drawingml/2006/picture">
+                  <pic:nvPicPr>
+                    <pic:cNvPr id="5" name="Picture 4">
+                      <a:extLst>
+                        <a:ext uri="{FF2B5EF4-FFF2-40B4-BE49-F238E27FC236}">
+                          <a16:creationId xmlns:a16="http://schemas.microsoft.com/office/drawing/2014/main" id="{065C9CE3-3EB6-1157-ED9F-0761DF4405A3}"/>
+                        </a:ext>
+                      </a:extLst>
+                    </pic:cNvPr>
+                    <pic:cNvPicPr>
+                      <a:picLocks noChangeAspect="1"/>
+                    </pic:cNvPicPr>
+                  </pic:nvPicPr>
+                  <pic:blipFill>
+                    <a:blip r:embed="rId28"/>
+                    <a:stretch>
+                      <a:fillRect/>
+                    </a:stretch>
+                  </pic:blipFill>
+                  <pic:spPr>
+                    <a:xfrm>
+                      <a:off x="0" y="0"/>
+                      <a:ext cx="5943600" cy="3343275"/>
+                    </a:xfrm>
+                    <a:prstGeom prst="rect">
+                      <a:avLst/>
+                    </a:prstGeom>
+                  </pic:spPr>
+                </pic:pic>
+              </a:graphicData>
+            </a:graphic>
+          </wp:inline>
+        </w:drawing>
+      </w:r>
+    </w:p>
+    <w:p>
+      <w:pPr>
+        <w:tabs>
+          <w:tab w:val="right" w:pos="10594"/>
+        </w:tabs>
+        <w:spacing w:after="415"/>
+        <w:ind w:right="-15"/>
+        <w:rPr>
+          <w:rFonts w:ascii="Times New Roman" w:eastAsia="Calibri" w:hAnsi="Times New Roman" w:cs="Times New Roman"/>
+          <w:b/>
+          <w:sz w:val="24"/>
+          <w:szCs w:val="24"/>
+        </w:rPr>
+      </w:pPr>
+      <w:r>
+        <w:rPr>
+          <w:rFonts w:ascii="Times New Roman" w:eastAsia="Calibri" w:hAnsi="Times New Roman" w:cs="Times New Roman"/>
+          <w:b/>
+          <w:sz w:val="24"/>
+          <w:szCs w:val="24"/>
+        </w:rPr>
+        <w:t xml:space="preserve">PURCHASE MEMBERSHIP </w:t>
+      </w:r>
+    </w:p>
+    <w:p>
+      <w:pPr>
+        <w:tabs>
+          <w:tab w:val="right" w:pos="10594"/>
+        </w:tabs>
+        <w:spacing w:after="415"/>
+        <w:ind w:right="-15"/>
+        <w:rPr>
+          <w:rFonts w:ascii="Times New Roman" w:eastAsia="Calibri" w:hAnsi="Times New Roman" w:cs="Times New Roman"/>
+          <w:b/>
+          <w:sz w:val="24"/>
+          <w:szCs w:val="24"/>
+        </w:rPr>
+      </w:pPr>
+      <w:r>
+        <w:rPr>
+          <w:rFonts w:ascii="Times New Roman" w:eastAsia="Calibri" w:hAnsi="Times New Roman" w:cs="Times New Roman"/>
+          <w:b/>
+          <w:sz w:val="24"/>
+          <w:szCs w:val="24"/>
+        </w:rPr>
+        <w:drawing>
+          <wp:inline distT="0" distB="0" distL="0" distR="0" wp14:anchorId="7F7DD755" wp14:editId="56FC5C12">
+            <wp:extent cx="5943600" cy="3343275"/>
+            <wp:effectExtent l="0" t="0" r="0" b="9525"/>
+            <wp:docPr id="17" name="Picture 6">
+              <a:extLst xmlns:a="http://schemas.openxmlformats.org/drawingml/2006/main">
+                <a:ext uri="{FF2B5EF4-FFF2-40B4-BE49-F238E27FC236}">
+                  <a16:creationId xmlns:a16="http://schemas.microsoft.com/office/drawing/2014/main" id="{17E49152-1699-67DF-0B9C-78BF2AE59CF5}"/>
+                </a:ext>
+              </a:extLst>
+            </wp:docPr>
+            <wp:cNvGraphicFramePr>
+              <a:graphicFrameLocks xmlns:a="http://schemas.openxmlformats.org/drawingml/2006/main" noChangeAspect="1"/>
+            </wp:cNvGraphicFramePr>
+            <a:graphic xmlns:a="http://schemas.openxmlformats.org/drawingml/2006/main">
+              <a:graphicData uri="http://schemas.openxmlformats.org/drawingml/2006/picture">
+                <pic:pic xmlns:pic="http://schemas.openxmlformats.org/drawingml/2006/picture">
+                  <pic:nvPicPr>
+                    <pic:cNvPr id="7" name="Picture 6">
+                      <a:extLst>
+                        <a:ext uri="{FF2B5EF4-FFF2-40B4-BE49-F238E27FC236}">
+                          <a16:creationId xmlns:a16="http://schemas.microsoft.com/office/drawing/2014/main" id="{17E49152-1699-67DF-0B9C-78BF2AE59CF5}"/>
+                        </a:ext>
+                      </a:extLst>
+                    </pic:cNvPr>
+                    <pic:cNvPicPr>
+                      <a:picLocks noChangeAspect="1"/>
+                    </pic:cNvPicPr>
+                  </pic:nvPicPr>
+                  <pic:blipFill>
+                    <a:blip r:embed="rId29"/>
+                    <a:stretch>
+                      <a:fillRect/>
+                    </a:stretch>
+                  </pic:blipFill>
+                  <pic:spPr>
+                    <a:xfrm>
+                      <a:off x="0" y="0"/>
+                      <a:ext cx="5943600" cy="3343275"/>
+                    </a:xfrm>
+                    <a:prstGeom prst="rect">
+                      <a:avLst/>
+                    </a:prstGeom>
+                  </pic:spPr>
+                </pic:pic>
+              </a:graphicData>
+            </a:graphic>
+          </wp:inline>
+        </w:drawing>
+      </w:r>
+    </w:p>
+    <w:p>
+      <w:pPr>
+        <w:tabs>
+          <w:tab w:val="right" w:pos="10594"/>
+        </w:tabs>
+        <w:spacing w:after="415"/>
+        <w:ind w:right="-15"/>
+        <w:rPr>
+          <w:rFonts w:ascii="Times New Roman" w:eastAsia="Calibri" w:hAnsi="Times New Roman" w:cs="Times New Roman"/>
+          <w:b/>
+          <w:sz w:val="24"/>
+          <w:szCs w:val="24"/>
+        </w:rPr>
+      </w:pPr>
+      <w:r>
+        <w:rPr>
+          <w:rFonts w:ascii="Times New Roman" w:eastAsia="Calibri" w:hAnsi="Times New Roman" w:cs="Times New Roman"/>
+          <w:b/>
+          <w:sz w:val="24"/>
+          <w:szCs w:val="24"/>
+        </w:rPr>
+        <w:lastRenderedPageBreak/>
+        <w:t>WORKOUT REPORT</w:t>
+      </w:r>
+    </w:p>
+    <w:p>
+      <w:pPr>
+        <w:tabs>
+          <w:tab w:val="right" w:pos="10594"/>
+        </w:tabs>
+        <w:spacing w:after="415"/>
+        <w:ind w:right="-15"/>
+        <w:rPr>
+          <w:rFonts w:ascii="Times New Roman" w:eastAsia="Calibri" w:hAnsi="Times New Roman" w:cs="Times New Roman"/>
+          <w:b/>
+          <w:sz w:val="24"/>
+          <w:szCs w:val="24"/>
+        </w:rPr>
+      </w:pPr>
+      <w:r>
+        <w:rPr>
+          <w:rFonts w:ascii="Times New Roman" w:eastAsia="Calibri" w:hAnsi="Times New Roman" w:cs="Times New Roman"/>
+          <w:b/>
+          <w:sz w:val="24"/>
+          <w:szCs w:val="24"/>
+        </w:rPr>
+        <w:drawing>
+          <wp:inline distT="0" distB="0" distL="0" distR="0" wp14:anchorId="5CD6A7B2" wp14:editId="199CC088">
+            <wp:extent cx="5943600" cy="3343275"/>
+            <wp:effectExtent l="0" t="0" r="0" b="9525"/>
+            <wp:docPr id="18" name="Picture 4">
+              <a:extLst xmlns:a="http://schemas.openxmlformats.org/drawingml/2006/main">
+                <a:ext uri="{FF2B5EF4-FFF2-40B4-BE49-F238E27FC236}">
+                  <a16:creationId xmlns:a16="http://schemas.microsoft.com/office/drawing/2014/main" id="{BDCA5CC8-121C-23D5-E2DD-CDCDA01DD209}"/>
+                </a:ext>
+              </a:extLst>
+            </wp:docPr>
+            <wp:cNvGraphicFramePr>
+              <a:graphicFrameLocks xmlns:a="http://schemas.openxmlformats.org/drawingml/2006/main" noChangeAspect="1"/>
+            </wp:cNvGraphicFramePr>
+            <a:graphic xmlns:a="http://schemas.openxmlformats.org/drawingml/2006/main">
+              <a:graphicData uri="http://schemas.openxmlformats.org/drawingml/2006/picture">
+                <pic:pic xmlns:pic="http://schemas.openxmlformats.org/drawingml/2006/picture">
+                  <pic:nvPicPr>
+                    <pic:cNvPr id="5" name="Picture 4">
+                      <a:extLst>
+                        <a:ext uri="{FF2B5EF4-FFF2-40B4-BE49-F238E27FC236}">
+                          <a16:creationId xmlns:a16="http://schemas.microsoft.com/office/drawing/2014/main" id="{BDCA5CC8-121C-23D5-E2DD-CDCDA01DD209}"/>
+                        </a:ext>
+                      </a:extLst>
+                    </pic:cNvPr>
+                    <pic:cNvPicPr>
+                      <a:picLocks noChangeAspect="1"/>
+                    </pic:cNvPicPr>
+                  </pic:nvPicPr>
+                  <pic:blipFill>
+                    <a:blip r:embed="rId30"/>
+                    <a:stretch>
+                      <a:fillRect/>
+                    </a:stretch>
+                  </pic:blipFill>
+                  <pic:spPr>
+                    <a:xfrm>
+                      <a:off x="0" y="0"/>
+                      <a:ext cx="5943600" cy="3343275"/>
+                    </a:xfrm>
+                    <a:prstGeom prst="rect">
+                      <a:avLst/>
+                    </a:prstGeom>
+                  </pic:spPr>
+                </pic:pic>
+              </a:graphicData>
+            </a:graphic>
+          </wp:inline>
+        </w:drawing>
+      </w:r>
+    </w:p>
+    <w:p>
+      <w:pPr>
+        <w:tabs>
+          <w:tab w:val="right" w:pos="10594"/>
+        </w:tabs>
+        <w:spacing w:after="415"/>
+        <w:ind w:right="-15"/>
+        <w:rPr>
+          <w:rFonts w:ascii="Times New Roman" w:eastAsia="Calibri" w:hAnsi="Times New Roman" w:cs="Times New Roman"/>
+          <w:b/>
+          <w:sz w:val="24"/>
+          <w:szCs w:val="24"/>
+        </w:rPr>
+      </w:pPr>
+      <w:r>
+        <w:rPr>
+          <w:rFonts w:ascii="Times New Roman" w:eastAsia="Calibri" w:hAnsi="Times New Roman" w:cs="Times New Roman"/>
+          <w:b/>
+          <w:sz w:val="24"/>
+          <w:szCs w:val="24"/>
+        </w:rPr>
+        <w:t>ABOUT US</w:t>
+      </w:r>
+    </w:p>
+    <w:p>
+      <w:pPr>
+        <w:tabs>
+          <w:tab w:val="right" w:pos="10594"/>
+        </w:tabs>
+        <w:spacing w:after="415"/>
+        <w:ind w:right="-15"/>
+        <w:rPr>
+          <w:rFonts w:ascii="Times New Roman" w:eastAsia="Calibri" w:hAnsi="Times New Roman" w:cs="Times New Roman"/>
+          <w:b/>
+          <w:sz w:val="24"/>
+          <w:szCs w:val="24"/>
+        </w:rPr>
+      </w:pPr>
+      <w:r>
+        <w:rPr>
+          <w:rFonts w:ascii="Times New Roman" w:eastAsia="Calibri" w:hAnsi="Times New Roman" w:cs="Times New Roman"/>
+          <w:b/>
+          <w:sz w:val="24"/>
+          <w:szCs w:val="24"/>
+        </w:rPr>
+        <w:drawing>
+          <wp:inline distT="0" distB="0" distL="0" distR="0" wp14:anchorId="5ECC2045" wp14:editId="44C7C611">
+            <wp:extent cx="5290082" cy="1735667"/>
+            <wp:effectExtent l="0" t="0" r="6350" b="0"/>
+            <wp:docPr id="19" name="Picture 19"/>
+            <wp:cNvGraphicFramePr>
+              <a:graphicFrameLocks xmlns:a="http://schemas.openxmlformats.org/drawingml/2006/main" noChangeAspect="1"/>
+            </wp:cNvGraphicFramePr>
+            <a:graphic xmlns:a="http://schemas.openxmlformats.org/drawingml/2006/main">
+              <a:graphicData uri="http://schemas.openxmlformats.org/drawingml/2006/picture">
+                <pic:pic xmlns:pic="http://schemas.openxmlformats.org/drawingml/2006/picture">
+                  <pic:nvPicPr>
+                    <pic:cNvPr id="1" name=""/>
+                    <pic:cNvPicPr/>
+                  </pic:nvPicPr>
+                  <pic:blipFill>
+                    <a:blip r:embed="rId31"/>
+                    <a:stretch>
+                      <a:fillRect/>
+                    </a:stretch>
+                  </pic:blipFill>
+                  <pic:spPr>
+                    <a:xfrm>
+                      <a:off x="0" y="0"/>
+                      <a:ext cx="5297797" cy="1738198"/>
+                    </a:xfrm>
+                    <a:prstGeom prst="rect">
+                      <a:avLst/>
+                    </a:prstGeom>
+                  </pic:spPr>
+                </pic:pic>
+              </a:graphicData>
+            </a:graphic>
+          </wp:inline>
+        </w:drawing>
+      </w:r>
+    </w:p>
+    <w:p>
+      <w:pPr>
+        <w:tabs>
+          <w:tab w:val="right" w:pos="10594"/>
+        </w:tabs>
+        <w:spacing w:after="415"/>
+        <w:ind w:right="-15"/>
+        <w:rPr>
+          <w:rFonts w:ascii="Times New Roman" w:eastAsia="Calibri" w:hAnsi="Times New Roman" w:cs="Times New Roman"/>
+          <w:b/>
+          <w:sz w:val="36"/>
+          <w:szCs w:val="36"/>
+        </w:rPr>
+      </w:pPr>
+      <w:r>
+        <w:rPr>
+          <w:rFonts w:ascii="Times New Roman" w:eastAsia="Calibri" w:hAnsi="Times New Roman" w:cs="Times New Roman"/>
+          <w:b/>
+          <w:sz w:val="36"/>
+          <w:szCs w:val="36"/>
+        </w:rPr>
+        <w:drawing>
+          <wp:inline distT="0" distB="0" distL="0" distR="0" wp14:anchorId="4BF981C1" wp14:editId="240A48E6">
+            <wp:extent cx="5266267" cy="1436370"/>
+            <wp:effectExtent l="0" t="0" r="0" b="0"/>
+            <wp:docPr id="20" name="Picture 20"/>
+            <wp:cNvGraphicFramePr>
+              <a:graphicFrameLocks xmlns:a="http://schemas.openxmlformats.org/drawingml/2006/main" noChangeAspect="1"/>
+            </wp:cNvGraphicFramePr>
+            <a:graphic xmlns:a="http://schemas.openxmlformats.org/drawingml/2006/main">
+              <a:graphicData uri="http://schemas.openxmlformats.org/drawingml/2006/picture">
+                <pic:pic xmlns:pic="http://schemas.openxmlformats.org/drawingml/2006/picture">
+                  <pic:nvPicPr>
+                    <pic:cNvPr id="1" name=""/>
+                    <pic:cNvPicPr/>
+                  </pic:nvPicPr>
+                  <pic:blipFill>
+                    <a:blip r:embed="rId32"/>
+                    <a:stretch>
+                      <a:fillRect/>
+                    </a:stretch>
+                  </pic:blipFill>
+                  <pic:spPr>
+                    <a:xfrm>
+                      <a:off x="0" y="0"/>
+                      <a:ext cx="5285871" cy="1441717"/>
+                    </a:xfrm>
+                    <a:prstGeom prst="rect">
+                      <a:avLst/>
+                    </a:prstGeom>
+                  </pic:spPr>
+                </pic:pic>
+              </a:graphicData>
+            </a:graphic>
+          </wp:inline>
+        </w:drawing>
+      </w:r>
+    </w:p>
+    <w:p>
+      <w:pPr>
+        <w:tabs>
+          <w:tab w:val="right" w:pos="10594"/>
+        </w:tabs>
+        <w:spacing w:after="415"/>
+        <w:ind w:right="-15"/>
+        <w:rPr>
+          <w:rFonts w:ascii="Times New Roman" w:eastAsia="Calibri" w:hAnsi="Times New Roman" w:cs="Times New Roman"/>
+          <w:b/>
+          <w:sz w:val="24"/>
+          <w:szCs w:val="24"/>
+        </w:rPr>
+      </w:pPr>
+      <w:r>
+        <w:rPr>
+          <w:rFonts w:ascii="Times New Roman" w:eastAsia="Calibri" w:hAnsi="Times New Roman" w:cs="Times New Roman"/>
+          <w:b/>
+          <w:sz w:val="24"/>
+          <w:szCs w:val="24"/>
+        </w:rPr>
+        <w:lastRenderedPageBreak/>
+        <w:t>PASSWORD ENCRYPTION</w:t>
+      </w:r>
+    </w:p>
+    <w:p>
+      <w:pPr>
+        <w:tabs>
+          <w:tab w:val="right" w:pos="10594"/>
+        </w:tabs>
+        <w:spacing w:after="415"/>
+        <w:ind w:right="-15"/>
+        <w:rPr>
+          <w:rFonts w:ascii="Times New Roman" w:eastAsia="Calibri" w:hAnsi="Times New Roman" w:cs="Times New Roman"/>
+          <w:b/>
+          <w:sz w:val="24"/>
+          <w:szCs w:val="24"/>
+        </w:rPr>
+      </w:pPr>
+      <w:r>
+        <w:rPr>
+          <w:rFonts w:ascii="Times New Roman" w:eastAsia="Calibri" w:hAnsi="Times New Roman" w:cs="Times New Roman"/>
+          <w:b/>
+          <w:sz w:val="24"/>
+          <w:szCs w:val="24"/>
+        </w:rPr>
+        <w:drawing>
+          <wp:inline distT="0" distB="0" distL="0" distR="0" wp14:anchorId="0F77A332" wp14:editId="27330763">
+            <wp:extent cx="6480480" cy="982134"/>
+            <wp:effectExtent l="0" t="0" r="0" b="8890"/>
+            <wp:docPr id="21" name="Picture 21"/>
+            <wp:cNvGraphicFramePr>
+              <a:graphicFrameLocks xmlns:a="http://schemas.openxmlformats.org/drawingml/2006/main" noChangeAspect="1"/>
+            </wp:cNvGraphicFramePr>
+            <a:graphic xmlns:a="http://schemas.openxmlformats.org/drawingml/2006/main">
+              <a:graphicData uri="http://schemas.openxmlformats.org/drawingml/2006/picture">
+                <pic:pic xmlns:pic="http://schemas.openxmlformats.org/drawingml/2006/picture">
+                  <pic:nvPicPr>
+                    <pic:cNvPr id="1" name=""/>
+                    <pic:cNvPicPr/>
+                  </pic:nvPicPr>
+                  <pic:blipFill rotWithShape="1">
+                    <a:blip r:embed="rId33"/>
+                    <a:srcRect t="7836"/>
+                    <a:stretch/>
+                  </pic:blipFill>
+                  <pic:spPr bwMode="auto">
+                    <a:xfrm>
+                      <a:off x="0" y="0"/>
+                      <a:ext cx="6525045" cy="988888"/>
+                    </a:xfrm>
+                    <a:prstGeom prst="rect">
+                      <a:avLst/>
+                    </a:prstGeom>
+                    <a:ln>
+                      <a:noFill/>
+                    </a:ln>
+                    <a:extLst>
+                      <a:ext uri="{53640926-AAD7-44D8-BBD7-CCE9431645EC}">
+                        <a14:shadowObscured xmlns:a14="http://schemas.microsoft.com/office/drawing/2010/main"/>
+                      </a:ext>
+                    </a:extLst>
+                  </pic:spPr>
+                </pic:pic>
+              </a:graphicData>
+            </a:graphic>
+          </wp:inline>
+        </w:drawing>
+      </w:r>
+    </w:p>
+    <w:p>
+      <w:pPr>
+        <w:tabs>
+          <w:tab w:val="right" w:pos="10594"/>
+        </w:tabs>
+        <w:spacing w:after="415"/>
+        <w:ind w:right="-15"/>
         <w:rPr>
           <w:rFonts w:ascii="Times New Roman" w:eastAsia="Calibri" w:hAnsi="Times New Roman" w:cs="Times New Roman"/>
           <w:b/>
           <w:sz w:val="28"/>
           <w:szCs w:val="28"/>
         </w:rPr>
-        <w:t>6.</w:t>
+      </w:pPr>
+      <w:r>
+        <w:rPr>
+          <w:rFonts w:ascii="Times New Roman" w:eastAsia="Calibri" w:hAnsi="Times New Roman" w:cs="Times New Roman"/>
+          <w:b/>
+          <w:sz w:val="28"/>
+          <w:szCs w:val="28"/>
+        </w:rPr>
+        <w:t>MAIL</w:t>
+      </w:r>
+    </w:p>
+    <w:p>
+      <w:pPr>
+        <w:tabs>
+          <w:tab w:val="right" w:pos="10594"/>
+        </w:tabs>
+        <w:spacing w:after="415"/>
+        <w:ind w:right="-15"/>
+        <w:rPr>
+          <w:rFonts w:ascii="Times New Roman" w:eastAsia="Calibri" w:hAnsi="Times New Roman" w:cs="Times New Roman"/>
+          <w:b/>
+          <w:sz w:val="28"/>
+          <w:szCs w:val="28"/>
+        </w:rPr>
+      </w:pPr>
+      <w:r>
+        <w:rPr>
+          <w:rFonts w:ascii="Times New Roman" w:eastAsia="Calibri" w:hAnsi="Times New Roman" w:cs="Times New Roman"/>
+          <w:b/>
+          <w:sz w:val="28"/>
+          <w:szCs w:val="28"/>
+        </w:rPr>
+        <w:drawing>
+          <wp:inline distT="0" distB="0" distL="0" distR="0" wp14:anchorId="3F4A163E" wp14:editId="06E7727B">
+            <wp:extent cx="5943600" cy="3152140"/>
+            <wp:effectExtent l="0" t="0" r="0" b="0"/>
+            <wp:docPr id="22" name="Content Placeholder 4">
+              <a:extLst xmlns:a="http://schemas.openxmlformats.org/drawingml/2006/main">
+                <a:ext uri="{FF2B5EF4-FFF2-40B4-BE49-F238E27FC236}">
+                  <a16:creationId xmlns:a16="http://schemas.microsoft.com/office/drawing/2014/main" id="{DF6DDD49-C23A-178C-2045-A241F5B254C9}"/>
+                </a:ext>
+              </a:extLst>
+            </wp:docPr>
+            <wp:cNvGraphicFramePr>
+              <a:graphicFrameLocks xmlns:a="http://schemas.openxmlformats.org/drawingml/2006/main" noGrp="1" noChangeAspect="1"/>
+            </wp:cNvGraphicFramePr>
+            <a:graphic xmlns:a="http://schemas.openxmlformats.org/drawingml/2006/main">
+              <a:graphicData uri="http://schemas.openxmlformats.org/drawingml/2006/picture">
+                <pic:pic xmlns:pic="http://schemas.openxmlformats.org/drawingml/2006/picture">
+                  <pic:nvPicPr>
+                    <pic:cNvPr id="5" name="Content Placeholder 4">
+                      <a:extLst>
+                        <a:ext uri="{FF2B5EF4-FFF2-40B4-BE49-F238E27FC236}">
+                          <a16:creationId xmlns:a16="http://schemas.microsoft.com/office/drawing/2014/main" id="{DF6DDD49-C23A-178C-2045-A241F5B254C9}"/>
+                        </a:ext>
+                      </a:extLst>
+                    </pic:cNvPr>
+                    <pic:cNvPicPr>
+                      <a:picLocks noGrp="1" noChangeAspect="1"/>
+                    </pic:cNvPicPr>
+                  </pic:nvPicPr>
+                  <pic:blipFill>
+                    <a:blip r:embed="rId34"/>
+                    <a:stretch>
+                      <a:fillRect/>
+                    </a:stretch>
+                  </pic:blipFill>
+                  <pic:spPr>
+                    <a:xfrm>
+                      <a:off x="0" y="0"/>
+                      <a:ext cx="5943600" cy="3152140"/>
+                    </a:xfrm>
+                    <a:prstGeom prst="rect">
+                      <a:avLst/>
+                    </a:prstGeom>
+                  </pic:spPr>
+                </pic:pic>
+              </a:graphicData>
+            </a:graphic>
+          </wp:inline>
+        </w:drawing>
+      </w:r>
+    </w:p>
+    <w:p>
+      <w:pPr>
+        <w:tabs>
+          <w:tab w:val="right" w:pos="10594"/>
+        </w:tabs>
+        <w:spacing w:after="415"/>
+        <w:ind w:right="-15"/>
+        <w:jc w:val="center"/>
+        <w:rPr>
+          <w:rFonts w:ascii="Times New Roman" w:eastAsia="Calibri" w:hAnsi="Times New Roman" w:cs="Times New Roman"/>
+          <w:b/>
+          <w:sz w:val="28"/>
+          <w:szCs w:val="28"/>
+        </w:rPr>
+      </w:pPr>
+    </w:p>
+    <w:p>
+      <w:pPr>
+        <w:tabs>
+          <w:tab w:val="right" w:pos="10594"/>
+        </w:tabs>
+        <w:spacing w:after="415"/>
+        <w:ind w:right="-15"/>
+        <w:jc w:val="center"/>
+        <w:rPr>
+          <w:rFonts w:ascii="Times New Roman" w:eastAsia="Calibri" w:hAnsi="Times New Roman" w:cs="Times New Roman"/>
+          <w:b/>
+          <w:sz w:val="28"/>
+          <w:szCs w:val="28"/>
+        </w:rPr>
+      </w:pPr>
+    </w:p>
+    <w:p>
+      <w:pPr>
+        <w:tabs>
+          <w:tab w:val="right" w:pos="10594"/>
+        </w:tabs>
+        <w:spacing w:after="415"/>
+        <w:ind w:right="-15"/>
+        <w:jc w:val="center"/>
+        <w:rPr>
+          <w:rFonts w:ascii="Times New Roman" w:eastAsia="Calibri" w:hAnsi="Times New Roman" w:cs="Times New Roman"/>
+          <w:b/>
+          <w:sz w:val="28"/>
+          <w:szCs w:val="28"/>
+        </w:rPr>
+      </w:pPr>
+    </w:p>
+    <w:p>
+      <w:pPr>
+        <w:tabs>
+          <w:tab w:val="right" w:pos="10594"/>
+        </w:tabs>
+        <w:spacing w:after="415"/>
+        <w:ind w:right="-15"/>
+        <w:jc w:val="center"/>
+        <w:rPr>
+          <w:rFonts w:ascii="Times New Roman" w:eastAsia="Calibri" w:hAnsi="Times New Roman" w:cs="Times New Roman"/>
+          <w:b/>
+          <w:sz w:val="28"/>
+          <w:szCs w:val="28"/>
+        </w:rPr>
+      </w:pPr>
+    </w:p>
+    <w:p>
+      <w:pPr>
+        <w:tabs>
+          <w:tab w:val="right" w:pos="10594"/>
+        </w:tabs>
+        <w:spacing w:after="415"/>
+        <w:ind w:right="-15"/>
+        <w:rPr>
+          <w:rFonts w:ascii="Times New Roman" w:eastAsia="Calibri" w:hAnsi="Times New Roman" w:cs="Times New Roman"/>
+          <w:b/>
+          <w:sz w:val="28"/>
+          <w:szCs w:val="28"/>
+        </w:rPr>
+      </w:pPr>
+    </w:p>
+    <w:p>
+      <w:pPr>
+        <w:tabs>
+          <w:tab w:val="right" w:pos="10594"/>
+        </w:tabs>
+        <w:spacing w:after="415"/>
+        <w:ind w:right="-15"/>
+        <w:jc w:val="center"/>
+        <w:rPr>
+          <w:rFonts w:ascii="Times New Roman" w:eastAsia="Calibri" w:hAnsi="Times New Roman" w:cs="Times New Roman"/>
+          <w:b/>
+          <w:sz w:val="28"/>
+          <w:szCs w:val="28"/>
+          <w:u w:val="single"/>
+        </w:rPr>
+      </w:pPr>
+      <w:r>
+        <w:rPr>
+          <w:rFonts w:ascii="Times New Roman" w:eastAsia="Calibri" w:hAnsi="Times New Roman" w:cs="Times New Roman"/>
+          <w:b/>
+          <w:sz w:val="28"/>
+          <w:szCs w:val="28"/>
+        </w:rPr>
+        <w:lastRenderedPageBreak/>
+        <w:t>7</w:t>
+      </w:r>
+      <w:r>
+        <w:rPr>
+          <w:rFonts w:ascii="Times New Roman" w:eastAsia="Calibri" w:hAnsi="Times New Roman" w:cs="Times New Roman"/>
+          <w:b/>
+          <w:sz w:val="28"/>
+          <w:szCs w:val="28"/>
+        </w:rPr>
+        <w:t>.</w:t>
       </w:r>
       <w:r>
         <w:rPr>
@@ -16372,7 +17965,7 @@
           <w:szCs w:val="24"/>
         </w:rPr>
       </w:pPr>
-      <w:hyperlink r:id="rId20" w:history="1">
+      <w:hyperlink r:id="rId35" w:history="1">
         <w:r>
           <w:rPr>
             <w:rStyle w:val="Hyperlink"/>
@@ -16400,7 +17993,7 @@
           <w:szCs w:val="24"/>
         </w:rPr>
       </w:pPr>
-      <w:hyperlink r:id="rId21" w:history="1">
+      <w:hyperlink r:id="rId36" w:history="1">
         <w:r>
           <w:rPr>
             <w:rStyle w:val="Hyperlink"/>
@@ -16428,7 +18021,7 @@
           <w:szCs w:val="24"/>
         </w:rPr>
       </w:pPr>
-      <w:hyperlink r:id="rId22" w:history="1">
+      <w:hyperlink r:id="rId37" w:history="1">
         <w:r>
           <w:rPr>
             <w:rStyle w:val="Hyperlink"/>
@@ -16456,7 +18049,7 @@
           <w:szCs w:val="24"/>
         </w:rPr>
       </w:pPr>
-      <w:hyperlink r:id="rId23" w:history="1">
+      <w:hyperlink r:id="rId38" w:history="1">
         <w:r>
           <w:rPr>
             <w:rStyle w:val="Hyperlink"/>
@@ -16487,7 +18080,7 @@
           <w:u w:val="none"/>
         </w:rPr>
       </w:pPr>
-      <w:hyperlink r:id="rId24" w:history="1">
+      <w:hyperlink r:id="rId39" w:history="1">
         <w:r>
           <w:rPr>
             <w:rStyle w:val="Hyperlink"/>
@@ -16514,7 +18107,7 @@
           <w:color w:val="0070C0"/>
         </w:rPr>
       </w:pPr>
-      <w:hyperlink r:id="rId25" w:history="1">
+      <w:hyperlink r:id="rId40" w:history="1">
         <w:r>
           <w:rPr>
             <w:rStyle w:val="Hyperlink"/>
@@ -16544,7 +18137,7 @@
           <w:color w:val="0070C0"/>
         </w:rPr>
       </w:pPr>
-      <w:hyperlink r:id="rId26" w:history="1">
+      <w:hyperlink r:id="rId41" w:history="1">
         <w:r>
           <w:rPr>
             <w:rStyle w:val="Hyperlink"/>
@@ -16581,8 +18174,8 @@
       </w:pPr>
     </w:p>
     <w:sectPr>
-      <w:headerReference w:type="default" r:id="rId27"/>
-      <w:footerReference w:type="default" r:id="rId28"/>
+      <w:headerReference w:type="default" r:id="rId42"/>
+      <w:footerReference w:type="default" r:id="rId43"/>
       <w:pgSz w:w="12240" w:h="15840"/>
       <w:pgMar w:top="1440" w:right="1440" w:bottom="1440" w:left="1440" w:header="144" w:footer="0" w:gutter="0"/>
       <w:pgBorders w:offsetFrom="page">
@@ -16947,7 +18540,7 @@
         <v:path o:extrusionok="f" gradientshapeok="t" o:connecttype="rect"/>
         <o:lock v:ext="edit" aspectratio="t"/>
       </v:shapetype>
-      <v:shape id="_x0000_i1058" type="#_x0000_t75" style="width:11.35pt;height:11.35pt" o:bullet="t">
+      <v:shape id="_x0000_i1137" type="#_x0000_t75" style="width:11.35pt;height:11.35pt" o:bullet="t">
         <v:imagedata r:id="rId1" o:title="mso805E"/>
       </v:shape>
     </w:pict>
@@ -18373,7 +19966,6 @@
   <w:style w:type="character" w:default="1" w:styleId="DefaultParagraphFont">
     <w:name w:val="Default Paragraph Font"/>
     <w:uiPriority w:val="1"/>
-    <w:semiHidden/>
     <w:unhideWhenUsed/>
   </w:style>
   <w:style w:type="table" w:default="1" w:styleId="TableNormal">

</xml_diff>